<commit_message>
feat(download surat pdf) - developing)
</commit_message>
<xml_diff>
--- a/public/word-template/templete.docx
+++ b/public/word-template/templete.docx
@@ -697,18 +697,7 @@
           <w:w w:val="99"/>
           <w:lang w:val="en-GB"/>
         </w:rPr>
-        <w:t>${nama_terlapor</w:t>
-      </w:r>
-      <w:bookmarkStart w:id="0" w:name="_GoBack"/>
-      <w:bookmarkEnd w:id="0"/>
-      <w:r>
-        <w:rPr>
-          <w:rFonts w:hint="default"/>
-          <w:spacing w:val="-1"/>
-          <w:w w:val="99"/>
-          <w:lang w:val="en-GB"/>
-        </w:rPr>
-        <w:t>}</w:t>
+        <w:t>${nama_terlapor}</w:t>
       </w:r>
     </w:p>
     <w:p>
@@ -757,7 +746,17 @@
           <w:spacing w:val="-15"/>
           <w:lang w:val="en-GB"/>
         </w:rPr>
-        <w:t>${jeniskelamin}</w:t>
+        <w:t>${jeniskelaminterlapor</w:t>
+      </w:r>
+      <w:bookmarkStart w:id="0" w:name="_GoBack"/>
+      <w:bookmarkEnd w:id="0"/>
+      <w:r>
+        <w:rPr>
+          <w:rFonts w:hint="default"/>
+          <w:spacing w:val="-15"/>
+          <w:lang w:val="en-GB"/>
+        </w:rPr>
+        <w:t>}</w:t>
       </w:r>
     </w:p>
     <w:p>

</xml_diff>

<commit_message>
:refactory : mengubah templete cms
</commit_message>
<xml_diff>
--- a/public/word-template/templete.docx
+++ b/public/word-template/templete.docx
@@ -26,6 +26,9 @@
         <w:pStyle w:val="4"/>
         <w:spacing w:before="32" w:line="261" w:lineRule="auto"/>
         <w:ind w:left="1885" w:right="10453"/>
+        <w:rPr>
+          <w:sz w:val="32"/>
+        </w:rPr>
       </w:pPr>
       <w:r>
         <w:rPr>
@@ -34,33 +37,6 @@
         </w:rPr>
         <w:t>${rujukan}</w:t>
       </w:r>
-    </w:p>
-    <w:p>
-      <w:pPr>
-        <w:pStyle w:val="4"/>
-        <w:spacing w:before="7"/>
-        <w:ind w:left="1885"/>
-        <w:rPr>
-          <w:rFonts w:hint="default"/>
-          <w:lang w:val="en-GB"/>
-        </w:rPr>
-      </w:pPr>
-      <w:r>
-        <w:rPr>
-          <w:rFonts w:hint="default"/>
-          <w:lang w:val="en-GB"/>
-        </w:rPr>
-        <w:t>${tempat}</w:t>
-      </w:r>
-    </w:p>
-    <w:p>
-      <w:pPr>
-        <w:pStyle w:val="4"/>
-        <w:spacing w:before="4"/>
-        <w:rPr>
-          <w:sz w:val="32"/>
-        </w:rPr>
-      </w:pPr>
     </w:p>
     <w:p>
       <w:pPr>
@@ -242,7 +218,9 @@
       <w:r>
         <w:t>:</w:t>
       </w:r>
-    </w:p>
+      <w:bookmarkStart w:id="0" w:name="_GoBack"/>
+    </w:p>
+    <w:bookmarkEnd w:id="0"/>
     <w:p>
       <w:pPr>
         <w:pStyle w:val="4"/>
@@ -746,17 +724,7 @@
           <w:spacing w:val="-15"/>
           <w:lang w:val="en-GB"/>
         </w:rPr>
-        <w:t>${jeniskelaminterlapor</w:t>
-      </w:r>
-      <w:bookmarkStart w:id="0" w:name="_GoBack"/>
-      <w:bookmarkEnd w:id="0"/>
-      <w:r>
-        <w:rPr>
-          <w:rFonts w:hint="default"/>
-          <w:spacing w:val="-15"/>
-          <w:lang w:val="en-GB"/>
-        </w:rPr>
-        <w:t>}</w:t>
+        <w:t>${jeniskelaminterlapor}</w:t>
       </w:r>
     </w:p>
     <w:p>

</xml_diff>

<commit_message>
feat: tambahkan field nik dan masukan nik serta tanggal pembuatan pada file docx laporan
</commit_message>
<xml_diff>
--- a/public/word-template/templete.docx
+++ b/public/word-template/templete.docx
@@ -623,7 +623,7 @@
       <w:pPr>
         <w:pStyle w:val="4"/>
         <w:tabs>
-          <w:tab w:val="left" w:pos="3477"/>
+          <w:tab w:val="left" w:pos="3960"/>
         </w:tabs>
         <w:spacing w:line="266" w:lineRule="auto"/>
         <w:ind w:left="1886" w:right="7280" w:rightChars="0" w:hanging="74"/>
@@ -680,39 +680,113 @@
       <w:pPr>
         <w:pStyle w:val="4"/>
         <w:tabs>
-          <w:tab w:val="left" w:pos="3488"/>
+          <w:tab w:val="left" w:pos="3960"/>
         </w:tabs>
         <w:spacing w:line="301" w:lineRule="exact"/>
         <w:ind w:left="1813" w:leftChars="824" w:firstLine="0" w:firstLineChars="0"/>
         <w:rPr>
           <w:rFonts w:hint="default"/>
-          <w:lang w:val="en-GB"/>
-        </w:rPr>
-      </w:pPr>
+          <w:spacing w:val="-2"/>
+          <w:lang w:val="en-GB"/>
+        </w:rPr>
+      </w:pPr>
+      <w:r>
+        <w:t>Alamat</w:t>
+      </w:r>
+      <w:r>
+        <w:tab/>
+      </w:r>
+      <w:r>
+        <w:t>:</w:t>
+      </w:r>
+      <w:r>
+        <w:rPr>
+          <w:spacing w:val="-2"/>
+        </w:rPr>
+        <w:t xml:space="preserve"> </w:t>
+      </w:r>
+      <w:r>
+        <w:rPr>
+          <w:rFonts w:hint="default"/>
+          <w:spacing w:val="-2"/>
+          <w:lang w:val="en-GB"/>
+        </w:rPr>
+        <w:t>${alamat}</w:t>
+      </w:r>
+    </w:p>
+    <w:p>
+      <w:pPr>
+        <w:pStyle w:val="4"/>
+        <w:tabs>
+          <w:tab w:val="left" w:pos="3960"/>
+        </w:tabs>
+        <w:spacing w:line="301" w:lineRule="exact"/>
+        <w:ind w:left="1813" w:leftChars="824" w:firstLine="0" w:firstLineChars="0"/>
+        <w:rPr>
+          <w:rFonts w:hint="default"/>
+          <w:spacing w:val="-2"/>
+          <w:lang w:val="en-GB"/>
+        </w:rPr>
+      </w:pPr>
+      <w:r>
+        <w:rPr>
+          <w:rFonts w:hint="default"/>
+          <w:spacing w:val="-2"/>
+          <w:lang w:val="en-GB"/>
+        </w:rPr>
+        <w:t xml:space="preserve">NIK Terlapor  </w:t>
+      </w:r>
+      <w:r>
+        <w:rPr>
+          <w:rFonts w:hint="default"/>
+          <w:spacing w:val="-2"/>
+          <w:lang w:val="en-GB"/>
+        </w:rPr>
+        <w:tab/>
+        <w:t>: ${nik_terlapor}</w:t>
+      </w:r>
+    </w:p>
+    <w:p>
+      <w:pPr>
+        <w:pStyle w:val="4"/>
+        <w:tabs>
+          <w:tab w:val="left" w:pos="3488"/>
+          <w:tab w:val="left" w:pos="3960"/>
+        </w:tabs>
+        <w:spacing w:line="301" w:lineRule="exact"/>
+        <w:ind w:left="1813" w:leftChars="824" w:firstLine="0" w:firstLineChars="0"/>
+        <w:rPr>
+          <w:rFonts w:hint="default"/>
+          <w:spacing w:val="-2"/>
+          <w:lang w:val="en-GB"/>
+        </w:rPr>
+      </w:pPr>
+      <w:r>
+        <w:rPr>
+          <w:rFonts w:hint="default"/>
+          <w:spacing w:val="-2"/>
+          <w:lang w:val="en-GB"/>
+        </w:rPr>
+        <w:t>Tanggal Laporan</w:t>
+      </w:r>
+      <w:r>
+        <w:rPr>
+          <w:rFonts w:hint="default"/>
+          <w:spacing w:val="-2"/>
+          <w:lang w:val="en-GB"/>
+        </w:rPr>
+        <w:tab/>
+        <w:t>: ${tanggal</w:t>
+      </w:r>
       <w:bookmarkStart w:id="0" w:name="_GoBack"/>
       <w:bookmarkEnd w:id="0"/>
       <w:r>
-        <w:t>Alamat</w:t>
-      </w:r>
-      <w:r>
-        <w:tab/>
-      </w:r>
-      <w:r>
-        <w:t>:</w:t>
-      </w:r>
-      <w:r>
-        <w:rPr>
+        <w:rPr>
+          <w:rFonts w:hint="default"/>
           <w:spacing w:val="-2"/>
-        </w:rPr>
-        <w:t xml:space="preserve"> </w:t>
-      </w:r>
-      <w:r>
-        <w:rPr>
-          <w:rFonts w:hint="default"/>
-          <w:spacing w:val="-2"/>
-          <w:lang w:val="en-GB"/>
-        </w:rPr>
-        <w:t>${alamat}</w:t>
+          <w:lang w:val="en-GB"/>
+        </w:rPr>
+        <w:t>}</w:t>
       </w:r>
     </w:p>
     <w:p>

</xml_diff>